<commit_message>
Finalização de todas as correções em E1
</commit_message>
<xml_diff>
--- a/Acompanhamento/Plano de Iteração E1.docx
+++ b/Acompanhamento/Plano de Iteração E1.docx
@@ -86,7 +86,6 @@
             <w:pPr>
               <w:rPr>
                 <w:rFonts w:ascii="Arial" w:hAnsi="Arial" w:cs="Arial"/>
-                <w:b/>
                 <w:bCs/>
               </w:rPr>
             </w:pPr>
@@ -94,7 +93,6 @@
             <w:r>
               <w:rPr>
                 <w:rFonts w:ascii="Arial" w:hAnsi="Arial" w:cs="Arial"/>
-                <w:b/>
                 <w:bCs/>
               </w:rPr>
               <w:t>Marco</w:t>
@@ -109,14 +107,12 @@
             <w:pPr>
               <w:rPr>
                 <w:rFonts w:ascii="Arial" w:hAnsi="Arial" w:cs="Arial"/>
-                <w:b/>
                 <w:bCs/>
               </w:rPr>
             </w:pPr>
             <w:r>
               <w:rPr>
                 <w:rFonts w:ascii="Arial" w:hAnsi="Arial" w:cs="Arial"/>
-                <w:b/>
                 <w:bCs/>
               </w:rPr>
               <w:t>Data</w:t>
@@ -172,13 +168,11 @@
             <w:pPr>
               <w:rPr>
                 <w:rFonts w:ascii="Arial" w:hAnsi="Arial" w:cs="Arial"/>
-                <w:b/>
-              </w:rPr>
-            </w:pPr>
-            <w:r>
-              <w:rPr>
-                <w:rFonts w:ascii="Arial" w:hAnsi="Arial" w:cs="Arial"/>
-                <w:b/>
+              </w:rPr>
+            </w:pPr>
+            <w:r>
+              <w:rPr>
+                <w:rFonts w:ascii="Arial" w:hAnsi="Arial" w:cs="Arial"/>
               </w:rPr>
               <w:t xml:space="preserve">Criar Tela </w:t>
             </w:r>
@@ -186,21 +180,18 @@
             <w:r>
               <w:rPr>
                 <w:rFonts w:ascii="Arial" w:hAnsi="Arial" w:cs="Arial"/>
-                <w:b/>
               </w:rPr>
               <w:t>L</w:t>
             </w:r>
             <w:r>
               <w:rPr>
                 <w:rFonts w:ascii="Arial" w:hAnsi="Arial" w:cs="Arial"/>
-                <w:b/>
               </w:rPr>
               <w:t>o</w:t>
             </w:r>
             <w:r>
               <w:rPr>
                 <w:rFonts w:ascii="Arial" w:hAnsi="Arial" w:cs="Arial"/>
-                <w:b/>
               </w:rPr>
               <w:t>gar</w:t>
             </w:r>
@@ -208,7 +199,6 @@
             <w:r>
               <w:rPr>
                 <w:rFonts w:ascii="Arial" w:hAnsi="Arial" w:cs="Arial"/>
-                <w:b/>
               </w:rPr>
               <w:t xml:space="preserve"> no Sistema</w:t>
             </w:r>
@@ -219,15 +209,7 @@
             <w:tcW w:w="1985" w:type="dxa"/>
           </w:tcPr>
           <w:p>
-            <w:pPr>
-              <w:rPr>
-                <w:b/>
-              </w:rPr>
-            </w:pPr>
-            <w:r>
-              <w:rPr>
-                <w:b/>
-              </w:rPr>
+            <w:r>
               <w:t>23/11/2013</w:t>
             </w:r>
           </w:p>
@@ -242,13 +224,11 @@
             <w:pPr>
               <w:rPr>
                 <w:rFonts w:ascii="Arial" w:hAnsi="Arial" w:cs="Arial"/>
-                <w:b/>
-              </w:rPr>
-            </w:pPr>
-            <w:r>
-              <w:rPr>
-                <w:rFonts w:ascii="Arial" w:hAnsi="Arial" w:cs="Arial"/>
-                <w:b/>
+              </w:rPr>
+            </w:pPr>
+            <w:r>
+              <w:rPr>
+                <w:rFonts w:ascii="Arial" w:hAnsi="Arial" w:cs="Arial"/>
               </w:rPr>
               <w:t xml:space="preserve">Testar Tela </w:t>
             </w:r>
@@ -256,14 +236,12 @@
             <w:r>
               <w:rPr>
                 <w:rFonts w:ascii="Arial" w:hAnsi="Arial" w:cs="Arial"/>
-                <w:b/>
               </w:rPr>
               <w:t>Lo</w:t>
             </w:r>
             <w:r>
               <w:rPr>
                 <w:rFonts w:ascii="Arial" w:hAnsi="Arial" w:cs="Arial"/>
-                <w:b/>
               </w:rPr>
               <w:t>gar</w:t>
             </w:r>
@@ -271,7 +249,6 @@
             <w:r>
               <w:rPr>
                 <w:rFonts w:ascii="Arial" w:hAnsi="Arial" w:cs="Arial"/>
-                <w:b/>
               </w:rPr>
               <w:t xml:space="preserve"> no Sistema</w:t>
             </w:r>
@@ -282,27 +259,13 @@
             <w:tcW w:w="1985" w:type="dxa"/>
           </w:tcPr>
           <w:p>
-            <w:pPr>
-              <w:rPr>
-                <w:b/>
-              </w:rPr>
-            </w:pPr>
-            <w:r>
-              <w:rPr>
-                <w:b/>
-              </w:rPr>
+            <w:r>
               <w:t>24</w:t>
             </w:r>
             <w:r>
-              <w:rPr>
-                <w:b/>
-              </w:rPr>
               <w:t>/11</w:t>
             </w:r>
             <w:r>
-              <w:rPr>
-                <w:b/>
-              </w:rPr>
               <w:t>/2013</w:t>
             </w:r>
           </w:p>
@@ -317,13 +280,11 @@
             <w:pPr>
               <w:rPr>
                 <w:rFonts w:ascii="Arial" w:hAnsi="Arial" w:cs="Arial"/>
-                <w:b/>
-              </w:rPr>
-            </w:pPr>
-            <w:r>
-              <w:rPr>
-                <w:rFonts w:ascii="Arial" w:hAnsi="Arial" w:cs="Arial"/>
-                <w:b/>
+              </w:rPr>
+            </w:pPr>
+            <w:r>
+              <w:rPr>
+                <w:rFonts w:ascii="Arial" w:hAnsi="Arial" w:cs="Arial"/>
               </w:rPr>
               <w:t>Criar Tela Localizar Veículo</w:t>
             </w:r>
@@ -334,15 +295,7 @@
             <w:tcW w:w="1985" w:type="dxa"/>
           </w:tcPr>
           <w:p>
-            <w:pPr>
-              <w:rPr>
-                <w:b/>
-              </w:rPr>
-            </w:pPr>
-            <w:r>
-              <w:rPr>
-                <w:b/>
-              </w:rPr>
+            <w:r>
               <w:t>28/11/2013</w:t>
             </w:r>
           </w:p>
@@ -357,13 +310,11 @@
             <w:pPr>
               <w:rPr>
                 <w:rFonts w:ascii="Arial" w:hAnsi="Arial" w:cs="Arial"/>
-                <w:b/>
-              </w:rPr>
-            </w:pPr>
-            <w:r>
-              <w:rPr>
-                <w:rFonts w:ascii="Arial" w:hAnsi="Arial" w:cs="Arial"/>
-                <w:b/>
+              </w:rPr>
+            </w:pPr>
+            <w:r>
+              <w:rPr>
+                <w:rFonts w:ascii="Arial" w:hAnsi="Arial" w:cs="Arial"/>
               </w:rPr>
               <w:t>Testar Tela Localizar Veículo</w:t>
             </w:r>
@@ -374,15 +325,7 @@
             <w:tcW w:w="1985" w:type="dxa"/>
           </w:tcPr>
           <w:p>
-            <w:pPr>
-              <w:rPr>
-                <w:b/>
-              </w:rPr>
-            </w:pPr>
-            <w:r>
-              <w:rPr>
-                <w:b/>
-              </w:rPr>
+            <w:r>
               <w:t>01/12/2013</w:t>
             </w:r>
           </w:p>
@@ -538,13 +481,11 @@
             <w:pPr>
               <w:rPr>
                 <w:rFonts w:ascii="Arial" w:hAnsi="Arial" w:cs="Arial"/>
-                <w:b/>
-              </w:rPr>
-            </w:pPr>
-            <w:r>
-              <w:rPr>
-                <w:rFonts w:ascii="Arial" w:hAnsi="Arial" w:cs="Arial"/>
-                <w:b/>
+              </w:rPr>
+            </w:pPr>
+            <w:r>
+              <w:rPr>
+                <w:rFonts w:ascii="Arial" w:hAnsi="Arial" w:cs="Arial"/>
               </w:rPr>
               <w:t xml:space="preserve">Especificar o caso de uso </w:t>
             </w:r>
@@ -552,7 +493,6 @@
             <w:r>
               <w:rPr>
                 <w:rFonts w:ascii="Arial" w:hAnsi="Arial" w:cs="Arial"/>
-                <w:b/>
               </w:rPr>
               <w:t>Logar</w:t>
             </w:r>
@@ -560,7 +500,6 @@
             <w:r>
               <w:rPr>
                 <w:rFonts w:ascii="Arial" w:hAnsi="Arial" w:cs="Arial"/>
-                <w:b/>
               </w:rPr>
               <w:t xml:space="preserve"> no Sistema</w:t>
             </w:r>
@@ -571,27 +510,13 @@
             <w:tcW w:w="1985" w:type="dxa"/>
           </w:tcPr>
           <w:p>
-            <w:pPr>
-              <w:rPr>
-                <w:b/>
-              </w:rPr>
-            </w:pPr>
-            <w:r>
-              <w:rPr>
-                <w:b/>
-              </w:rPr>
+            <w:r>
               <w:t>07</w:t>
             </w:r>
             <w:r>
-              <w:rPr>
-                <w:b/>
-              </w:rPr>
               <w:t>/12</w:t>
             </w:r>
             <w:r>
-              <w:rPr>
-                <w:b/>
-              </w:rPr>
               <w:t>/2013</w:t>
             </w:r>
           </w:p>
@@ -777,13 +702,11 @@
             <w:pPr>
               <w:rPr>
                 <w:rFonts w:ascii="Arial" w:hAnsi="Arial" w:cs="Arial"/>
-                <w:b/>
-              </w:rPr>
-            </w:pPr>
-            <w:r>
-              <w:rPr>
-                <w:rFonts w:ascii="Arial" w:hAnsi="Arial" w:cs="Arial"/>
-                <w:b/>
+              </w:rPr>
+            </w:pPr>
+            <w:r>
+              <w:rPr>
+                <w:rFonts w:ascii="Arial" w:hAnsi="Arial" w:cs="Arial"/>
               </w:rPr>
               <w:t>Especificar o caso de uso Localizar Veículo</w:t>
             </w:r>
@@ -794,27 +717,13 @@
             <w:tcW w:w="1985" w:type="dxa"/>
           </w:tcPr>
           <w:p>
-            <w:pPr>
-              <w:rPr>
-                <w:b/>
-              </w:rPr>
-            </w:pPr>
-            <w:r>
-              <w:rPr>
-                <w:b/>
-              </w:rPr>
+            <w:r>
               <w:t>19</w:t>
             </w:r>
             <w:r>
-              <w:rPr>
-                <w:b/>
-              </w:rPr>
               <w:t>/12</w:t>
             </w:r>
             <w:r>
-              <w:rPr>
-                <w:b/>
-              </w:rPr>
               <w:t>/2013</w:t>
             </w:r>
           </w:p>
@@ -921,8 +830,14 @@
         </w:numPr>
         <w:ind w:left="426" w:hanging="1"/>
         <w:jc w:val="both"/>
+        <w:rPr>
+          <w:rFonts w:ascii="Arial" w:hAnsi="Arial" w:cs="Arial"/>
+        </w:rPr>
       </w:pPr>
       <w:r>
+        <w:rPr>
+          <w:rFonts w:ascii="Arial" w:hAnsi="Arial" w:cs="Arial"/>
+        </w:rPr>
         <w:t>Criar o plano de Iteração E1</w:t>
       </w:r>
     </w:p>
@@ -934,19 +849,34 @@
           <w:numId w:val="28"/>
         </w:numPr>
         <w:ind w:left="426" w:hanging="1"/>
+        <w:rPr>
+          <w:rFonts w:ascii="Arial" w:hAnsi="Arial" w:cs="Arial"/>
+        </w:rPr>
       </w:pPr>
       <w:r>
+        <w:rPr>
+          <w:rFonts w:ascii="Arial" w:hAnsi="Arial" w:cs="Arial"/>
+        </w:rPr>
         <w:t>Cr</w:t>
       </w:r>
       <w:r>
+        <w:rPr>
+          <w:rFonts w:ascii="Arial" w:hAnsi="Arial" w:cs="Arial"/>
+        </w:rPr>
         <w:t xml:space="preserve">iar Tela </w:t>
       </w:r>
       <w:proofErr w:type="spellStart"/>
       <w:r>
+        <w:rPr>
+          <w:rFonts w:ascii="Arial" w:hAnsi="Arial" w:cs="Arial"/>
+        </w:rPr>
         <w:t>Logar</w:t>
       </w:r>
       <w:proofErr w:type="spellEnd"/>
       <w:r>
+        <w:rPr>
+          <w:rFonts w:ascii="Arial" w:hAnsi="Arial" w:cs="Arial"/>
+        </w:rPr>
         <w:t xml:space="preserve"> no Sistema</w:t>
       </w:r>
     </w:p>
@@ -958,16 +888,28 @@
           <w:numId w:val="28"/>
         </w:numPr>
         <w:ind w:left="426" w:hanging="1"/>
+        <w:rPr>
+          <w:rFonts w:ascii="Arial" w:hAnsi="Arial" w:cs="Arial"/>
+        </w:rPr>
       </w:pPr>
       <w:r>
+        <w:rPr>
+          <w:rFonts w:ascii="Arial" w:hAnsi="Arial" w:cs="Arial"/>
+        </w:rPr>
         <w:t xml:space="preserve">Testar Tela </w:t>
       </w:r>
       <w:proofErr w:type="spellStart"/>
       <w:r>
+        <w:rPr>
+          <w:rFonts w:ascii="Arial" w:hAnsi="Arial" w:cs="Arial"/>
+        </w:rPr>
         <w:t>Logar</w:t>
       </w:r>
       <w:proofErr w:type="spellEnd"/>
       <w:r>
+        <w:rPr>
+          <w:rFonts w:ascii="Arial" w:hAnsi="Arial" w:cs="Arial"/>
+        </w:rPr>
         <w:t xml:space="preserve"> no Sistema</w:t>
       </w:r>
     </w:p>
@@ -979,17 +921,15 @@
           <w:numId w:val="28"/>
         </w:numPr>
         <w:ind w:left="426" w:hanging="1"/>
+        <w:rPr>
+          <w:rFonts w:ascii="Arial" w:hAnsi="Arial" w:cs="Arial"/>
+        </w:rPr>
       </w:pPr>
       <w:r>
-        <w:t xml:space="preserve">Especificar Caso de Uso </w:t>
-      </w:r>
-      <w:proofErr w:type="spellStart"/>
-      <w:r>
-        <w:t>Logar</w:t>
-      </w:r>
-      <w:proofErr w:type="spellEnd"/>
-      <w:r>
-        <w:t xml:space="preserve"> no Sistema</w:t>
+        <w:rPr>
+          <w:rFonts w:ascii="Arial" w:hAnsi="Arial" w:cs="Arial"/>
+        </w:rPr>
+        <w:t>Criar Tela Localizar Veículo</w:t>
       </w:r>
     </w:p>
     <w:p>
@@ -1000,8 +940,66 @@
           <w:numId w:val="28"/>
         </w:numPr>
         <w:ind w:left="426" w:hanging="1"/>
+        <w:rPr>
+          <w:rFonts w:ascii="Arial" w:hAnsi="Arial" w:cs="Arial"/>
+        </w:rPr>
       </w:pPr>
       <w:r>
+        <w:rPr>
+          <w:rFonts w:ascii="Arial" w:hAnsi="Arial" w:cs="Arial"/>
+        </w:rPr>
+        <w:t>Testar Tela Localizar Veículo</w:t>
+      </w:r>
+    </w:p>
+    <w:p>
+      <w:pPr>
+        <w:pStyle w:val="Corpodetexto"/>
+        <w:numPr>
+          <w:ilvl w:val="0"/>
+          <w:numId w:val="28"/>
+        </w:numPr>
+        <w:ind w:left="426" w:hanging="1"/>
+        <w:rPr>
+          <w:rFonts w:ascii="Arial" w:hAnsi="Arial" w:cs="Arial"/>
+        </w:rPr>
+      </w:pPr>
+      <w:r>
+        <w:rPr>
+          <w:rFonts w:ascii="Arial" w:hAnsi="Arial" w:cs="Arial"/>
+        </w:rPr>
+        <w:t xml:space="preserve">Especificar Caso de Uso </w:t>
+      </w:r>
+      <w:proofErr w:type="spellStart"/>
+      <w:r>
+        <w:rPr>
+          <w:rFonts w:ascii="Arial" w:hAnsi="Arial" w:cs="Arial"/>
+        </w:rPr>
+        <w:t>Logar</w:t>
+      </w:r>
+      <w:proofErr w:type="spellEnd"/>
+      <w:r>
+        <w:rPr>
+          <w:rFonts w:ascii="Arial" w:hAnsi="Arial" w:cs="Arial"/>
+        </w:rPr>
+        <w:t xml:space="preserve"> no Sistema</w:t>
+      </w:r>
+    </w:p>
+    <w:p>
+      <w:pPr>
+        <w:pStyle w:val="Corpodetexto"/>
+        <w:numPr>
+          <w:ilvl w:val="0"/>
+          <w:numId w:val="28"/>
+        </w:numPr>
+        <w:ind w:left="426" w:hanging="1"/>
+        <w:rPr>
+          <w:rFonts w:ascii="Arial" w:hAnsi="Arial" w:cs="Arial"/>
+        </w:rPr>
+      </w:pPr>
+      <w:r>
+        <w:rPr>
+          <w:rFonts w:ascii="Arial" w:hAnsi="Arial" w:cs="Arial"/>
+        </w:rPr>
         <w:t>Especificar Caso de Uso Localizar Veículo</w:t>
       </w:r>
     </w:p>
@@ -4872,9 +4870,6 @@
       </w:r>
       <w:r>
         <w:t>ocumentos de Visão e Plano de Projeto</w:t>
-      </w:r>
-      <w:r>
-        <w:t xml:space="preserve"> e realizado</w:t>
       </w:r>
       <w:r>
         <w:t>. Todos os testes projetados</w:t>
@@ -5359,7 +5354,7 @@
               <w:rStyle w:val="Nmerodepgina"/>
               <w:noProof/>
             </w:rPr>
-            <w:t>4</w:t>
+            <w:t>1</w:t>
           </w:r>
           <w:r>
             <w:rPr>

</xml_diff>

<commit_message>
Atualização e correção de documentos
</commit_message>
<xml_diff>
--- a/Acompanhamento/Plano de Iteração E1.docx
+++ b/Acompanhamento/Plano de Iteração E1.docx
@@ -145,13 +145,13 @@
           </w:tcPr>
           <w:p>
             <w:r>
-              <w:t>22</w:t>
+              <w:t>29</w:t>
             </w:r>
             <w:r>
               <w:t>/1</w:t>
             </w:r>
             <w:r>
-              <w:t>1</w:t>
+              <w:t>0</w:t>
             </w:r>
             <w:r>
               <w:t>/2013</w:t>
@@ -174,26 +174,14 @@
               <w:rPr>
                 <w:rFonts w:ascii="Arial" w:hAnsi="Arial" w:cs="Arial"/>
               </w:rPr>
-              <w:t xml:space="preserve">Criar Tela </w:t>
+              <w:t xml:space="preserve">Especificar o caso de uso </w:t>
             </w:r>
             <w:proofErr w:type="spellStart"/>
             <w:r>
               <w:rPr>
                 <w:rFonts w:ascii="Arial" w:hAnsi="Arial" w:cs="Arial"/>
               </w:rPr>
-              <w:t>L</w:t>
-            </w:r>
-            <w:r>
-              <w:rPr>
-                <w:rFonts w:ascii="Arial" w:hAnsi="Arial" w:cs="Arial"/>
-              </w:rPr>
-              <w:t>o</w:t>
-            </w:r>
-            <w:r>
-              <w:rPr>
-                <w:rFonts w:ascii="Arial" w:hAnsi="Arial" w:cs="Arial"/>
-              </w:rPr>
-              <w:t>gar</w:t>
+              <w:t>Logar</w:t>
             </w:r>
             <w:proofErr w:type="spellEnd"/>
             <w:r>
@@ -210,7 +198,10 @@
           </w:tcPr>
           <w:p>
             <w:r>
-              <w:t>23/11/2013</w:t>
+              <w:t>31/10</w:t>
+            </w:r>
+            <w:r>
+              <w:t>/2013</w:t>
             </w:r>
           </w:p>
         </w:tc>
@@ -230,14 +221,20 @@
               <w:rPr>
                 <w:rFonts w:ascii="Arial" w:hAnsi="Arial" w:cs="Arial"/>
               </w:rPr>
-              <w:t xml:space="preserve">Testar Tela </w:t>
+              <w:t xml:space="preserve">Criar Tela </w:t>
             </w:r>
             <w:proofErr w:type="spellStart"/>
             <w:r>
               <w:rPr>
                 <w:rFonts w:ascii="Arial" w:hAnsi="Arial" w:cs="Arial"/>
               </w:rPr>
-              <w:t>Lo</w:t>
+              <w:t>L</w:t>
+            </w:r>
+            <w:r>
+              <w:rPr>
+                <w:rFonts w:ascii="Arial" w:hAnsi="Arial" w:cs="Arial"/>
+              </w:rPr>
+              <w:t>o</w:t>
             </w:r>
             <w:r>
               <w:rPr>
@@ -260,13 +257,10 @@
           </w:tcPr>
           <w:p>
             <w:r>
-              <w:t>24</w:t>
-            </w:r>
-            <w:r>
-              <w:t>/11</w:t>
-            </w:r>
-            <w:r>
-              <w:t>/2013</w:t>
+              <w:t>01</w:t>
+            </w:r>
+            <w:r>
+              <w:t>/11/2013</w:t>
             </w:r>
           </w:p>
         </w:tc>
@@ -286,7 +280,27 @@
               <w:rPr>
                 <w:rFonts w:ascii="Arial" w:hAnsi="Arial" w:cs="Arial"/>
               </w:rPr>
-              <w:t>Criar Tela Localizar Veículo</w:t>
+              <w:t xml:space="preserve">Testar Tela </w:t>
+            </w:r>
+            <w:proofErr w:type="spellStart"/>
+            <w:r>
+              <w:rPr>
+                <w:rFonts w:ascii="Arial" w:hAnsi="Arial" w:cs="Arial"/>
+              </w:rPr>
+              <w:t>Lo</w:t>
+            </w:r>
+            <w:r>
+              <w:rPr>
+                <w:rFonts w:ascii="Arial" w:hAnsi="Arial" w:cs="Arial"/>
+              </w:rPr>
+              <w:t>gar</w:t>
+            </w:r>
+            <w:proofErr w:type="spellEnd"/>
+            <w:r>
+              <w:rPr>
+                <w:rFonts w:ascii="Arial" w:hAnsi="Arial" w:cs="Arial"/>
+              </w:rPr>
+              <w:t xml:space="preserve"> no Sistema</w:t>
             </w:r>
           </w:p>
         </w:tc>
@@ -296,7 +310,13 @@
           </w:tcPr>
           <w:p>
             <w:r>
-              <w:t>28/11/2013</w:t>
+              <w:t>06</w:t>
+            </w:r>
+            <w:r>
+              <w:t>/11</w:t>
+            </w:r>
+            <w:r>
+              <w:t>/2013</w:t>
             </w:r>
           </w:p>
         </w:tc>
@@ -316,7 +336,7 @@
               <w:rPr>
                 <w:rFonts w:ascii="Arial" w:hAnsi="Arial" w:cs="Arial"/>
               </w:rPr>
-              <w:t>Testar Tela Localizar Veículo</w:t>
+              <w:t>Atualizar o Documento Especificação de Requisito</w:t>
             </w:r>
           </w:p>
         </w:tc>
@@ -326,7 +346,10 @@
           </w:tcPr>
           <w:p>
             <w:r>
-              <w:t>01/12/2013</w:t>
+              <w:t>07/11</w:t>
+            </w:r>
+            <w:r>
+              <w:t>/2013</w:t>
             </w:r>
           </w:p>
         </w:tc>
@@ -356,10 +379,10 @@
           </w:tcPr>
           <w:p>
             <w:r>
-              <w:t>02</w:t>
-            </w:r>
-            <w:r>
-              <w:t>/12</w:t>
+              <w:t>07</w:t>
+            </w:r>
+            <w:r>
+              <w:t>/11</w:t>
             </w:r>
             <w:r>
               <w:t>/2013</w:t>
@@ -392,7 +415,10 @@
           </w:tcPr>
           <w:p>
             <w:r>
-              <w:t>03/12</w:t>
+              <w:t>08</w:t>
+            </w:r>
+            <w:r>
+              <w:t>/11</w:t>
             </w:r>
             <w:r>
               <w:t>/2013</w:t>
@@ -425,10 +451,10 @@
           </w:tcPr>
           <w:p>
             <w:r>
-              <w:t>04</w:t>
-            </w:r>
-            <w:r>
-              <w:t>/12</w:t>
+              <w:t>08</w:t>
+            </w:r>
+            <w:r>
+              <w:t>/11</w:t>
             </w:r>
             <w:r>
               <w:t>/2013</w:t>
@@ -461,10 +487,7 @@
           </w:tcPr>
           <w:p>
             <w:r>
-              <w:t>06</w:t>
-            </w:r>
-            <w:r>
-              <w:t>/12</w:t>
+              <w:t>11/11</w:t>
             </w:r>
             <w:r>
               <w:t>/2013</w:t>
@@ -487,21 +510,7 @@
               <w:rPr>
                 <w:rFonts w:ascii="Arial" w:hAnsi="Arial" w:cs="Arial"/>
               </w:rPr>
-              <w:t xml:space="preserve">Especificar o caso de uso </w:t>
-            </w:r>
-            <w:proofErr w:type="spellStart"/>
-            <w:r>
-              <w:rPr>
-                <w:rFonts w:ascii="Arial" w:hAnsi="Arial" w:cs="Arial"/>
-              </w:rPr>
-              <w:t>Logar</w:t>
-            </w:r>
-            <w:proofErr w:type="spellEnd"/>
-            <w:r>
-              <w:rPr>
-                <w:rFonts w:ascii="Arial" w:hAnsi="Arial" w:cs="Arial"/>
-              </w:rPr>
-              <w:t xml:space="preserve"> no Sistema</w:t>
+              <w:t>Especificar o caso de uso Localizar Veículo</w:t>
             </w:r>
           </w:p>
         </w:tc>
@@ -511,10 +520,7 @@
           </w:tcPr>
           <w:p>
             <w:r>
-              <w:t>07</w:t>
-            </w:r>
-            <w:r>
-              <w:t>/12</w:t>
+              <w:t>12/11</w:t>
             </w:r>
             <w:r>
               <w:t>/2013</w:t>
@@ -537,7 +543,7 @@
               <w:rPr>
                 <w:rFonts w:ascii="Arial" w:hAnsi="Arial" w:cs="Arial"/>
               </w:rPr>
-              <w:t>Atualizar o Documento Especificação de Requisito</w:t>
+              <w:t>Criar Tela Localizar Veículo</w:t>
             </w:r>
           </w:p>
         </w:tc>
@@ -547,13 +553,10 @@
           </w:tcPr>
           <w:p>
             <w:r>
-              <w:t>09</w:t>
-            </w:r>
-            <w:r>
-              <w:t>/12</w:t>
-            </w:r>
-            <w:r>
-              <w:t>/2013</w:t>
+              <w:t>13</w:t>
+            </w:r>
+            <w:r>
+              <w:t>/11/2013</w:t>
             </w:r>
           </w:p>
         </w:tc>
@@ -573,7 +576,7 @@
               <w:rPr>
                 <w:rFonts w:ascii="Arial" w:hAnsi="Arial" w:cs="Arial"/>
               </w:rPr>
-              <w:t>Atualizar o Documento de Visão</w:t>
+              <w:t>Testar Tela Localizar Veículo</w:t>
             </w:r>
           </w:p>
         </w:tc>
@@ -583,7 +586,7 @@
           </w:tcPr>
           <w:p>
             <w:r>
-              <w:t>13/12</w:t>
+              <w:t>15/11</w:t>
             </w:r>
             <w:r>
               <w:t>/2013</w:t>
@@ -606,7 +609,7 @@
               <w:rPr>
                 <w:rFonts w:ascii="Arial" w:hAnsi="Arial" w:cs="Arial"/>
               </w:rPr>
-              <w:t>Atualizar o Plano de Projeto</w:t>
+              <w:t>Atualizar o Documento Especificação de Requisito</w:t>
             </w:r>
           </w:p>
         </w:tc>
@@ -616,7 +619,7 @@
           </w:tcPr>
           <w:p>
             <w:r>
-              <w:t>15/12</w:t>
+              <w:t>18/11</w:t>
             </w:r>
             <w:r>
               <w:t>/2013</w:t>
@@ -639,7 +642,7 @@
               <w:rPr>
                 <w:rFonts w:ascii="Arial" w:hAnsi="Arial" w:cs="Arial"/>
               </w:rPr>
-              <w:t>Atualizar o Documento Lista de Riscos</w:t>
+              <w:t>Atualizar o Documento de Visão</w:t>
             </w:r>
           </w:p>
         </w:tc>
@@ -649,10 +652,7 @@
           </w:tcPr>
           <w:p>
             <w:r>
-              <w:t>16/1</w:t>
-            </w:r>
-            <w:r>
-              <w:t>2</w:t>
+              <w:t>19/11</w:t>
             </w:r>
             <w:r>
               <w:t>/2013</w:t>
@@ -675,7 +675,7 @@
               <w:rPr>
                 <w:rFonts w:ascii="Arial" w:hAnsi="Arial" w:cs="Arial"/>
               </w:rPr>
-              <w:t>Atualizar o Documento Lista de Itens de Trabalho</w:t>
+              <w:t>Atualizar o Plano de Projeto</w:t>
             </w:r>
           </w:p>
         </w:tc>
@@ -685,7 +685,7 @@
           </w:tcPr>
           <w:p>
             <w:r>
-              <w:t>18/12</w:t>
+              <w:t>19/11</w:t>
             </w:r>
             <w:r>
               <w:t>/2013</w:t>
@@ -708,7 +708,7 @@
               <w:rPr>
                 <w:rFonts w:ascii="Arial" w:hAnsi="Arial" w:cs="Arial"/>
               </w:rPr>
-              <w:t>Especificar o caso de uso Localizar Veículo</w:t>
+              <w:t>Atualizar o Documento Lista de Riscos</w:t>
             </w:r>
           </w:p>
         </w:tc>
@@ -718,10 +718,13 @@
           </w:tcPr>
           <w:p>
             <w:r>
-              <w:t>19</w:t>
-            </w:r>
-            <w:r>
-              <w:t>/12</w:t>
+              <w:t>20</w:t>
+            </w:r>
+            <w:r>
+              <w:t>/1</w:t>
+            </w:r>
+            <w:r>
+              <w:t>1</w:t>
             </w:r>
             <w:r>
               <w:t>/2013</w:t>
@@ -735,6 +738,39 @@
             <w:tcW w:w="4885" w:type="dxa"/>
           </w:tcPr>
           <w:p>
+            <w:pPr>
+              <w:rPr>
+                <w:rFonts w:ascii="Arial" w:hAnsi="Arial" w:cs="Arial"/>
+              </w:rPr>
+            </w:pPr>
+            <w:r>
+              <w:rPr>
+                <w:rFonts w:ascii="Arial" w:hAnsi="Arial" w:cs="Arial"/>
+              </w:rPr>
+              <w:t>Atualizar o Documento Lista de Itens de Trabalho</w:t>
+            </w:r>
+          </w:p>
+        </w:tc>
+        <w:tc>
+          <w:tcPr>
+            <w:tcW w:w="1985" w:type="dxa"/>
+          </w:tcPr>
+          <w:p>
+            <w:r>
+              <w:t>21/11</w:t>
+            </w:r>
+            <w:r>
+              <w:t>/2013</w:t>
+            </w:r>
+          </w:p>
+        </w:tc>
+      </w:tr>
+      <w:tr>
+        <w:tc>
+          <w:tcPr>
+            <w:tcW w:w="4885" w:type="dxa"/>
+          </w:tcPr>
+          <w:p>
             <w:r>
               <w:t>Final da Iteração</w:t>
             </w:r>
@@ -746,7 +782,7 @@
           </w:tcPr>
           <w:p>
             <w:r>
-              <w:t>20</w:t>
+              <w:t>04</w:t>
             </w:r>
             <w:r>
               <w:t>/12</w:t>
@@ -759,6 +795,12 @@
       </w:tr>
       <w:bookmarkEnd w:id="0"/>
     </w:tbl>
+    <w:p>
+      <w:pPr>
+        <w:pStyle w:val="Corpodetexto"/>
+        <w:ind w:left="0"/>
+      </w:pPr>
+    </w:p>
     <w:p>
       <w:pPr>
         <w:pStyle w:val="Corpodetexto"/>
@@ -839,6 +881,39 @@
           <w:rFonts w:ascii="Arial" w:hAnsi="Arial" w:cs="Arial"/>
         </w:rPr>
         <w:t>Criar o plano de Iteração E1</w:t>
+      </w:r>
+    </w:p>
+    <w:p>
+      <w:pPr>
+        <w:pStyle w:val="Corpodetexto"/>
+        <w:numPr>
+          <w:ilvl w:val="0"/>
+          <w:numId w:val="28"/>
+        </w:numPr>
+        <w:ind w:left="426" w:hanging="1"/>
+        <w:rPr>
+          <w:rFonts w:ascii="Arial" w:hAnsi="Arial" w:cs="Arial"/>
+        </w:rPr>
+      </w:pPr>
+      <w:r>
+        <w:rPr>
+          <w:rFonts w:ascii="Arial" w:hAnsi="Arial" w:cs="Arial"/>
+        </w:rPr>
+        <w:t xml:space="preserve">Especificar Caso de Uso </w:t>
+      </w:r>
+      <w:proofErr w:type="spellStart"/>
+      <w:r>
+        <w:rPr>
+          <w:rFonts w:ascii="Arial" w:hAnsi="Arial" w:cs="Arial"/>
+        </w:rPr>
+        <w:t>Logar</w:t>
+      </w:r>
+      <w:proofErr w:type="spellEnd"/>
+      <w:r>
+        <w:rPr>
+          <w:rFonts w:ascii="Arial" w:hAnsi="Arial" w:cs="Arial"/>
+        </w:rPr>
+        <w:t xml:space="preserve"> no Sistema</w:t>
       </w:r>
     </w:p>
     <w:p>
@@ -929,7 +1004,7 @@
         <w:rPr>
           <w:rFonts w:ascii="Arial" w:hAnsi="Arial" w:cs="Arial"/>
         </w:rPr>
-        <w:t>Criar Tela Localizar Veículo</w:t>
+        <w:t>Especificar Caso de Uso Localizar Veículo</w:t>
       </w:r>
     </w:p>
     <w:p>
@@ -948,7 +1023,7 @@
         <w:rPr>
           <w:rFonts w:ascii="Arial" w:hAnsi="Arial" w:cs="Arial"/>
         </w:rPr>
-        <w:t>Testar Tela Localizar Veículo</w:t>
+        <w:t>Criar Tela Localizar Veículo</w:t>
       </w:r>
     </w:p>
     <w:p>
@@ -967,40 +1042,7 @@
         <w:rPr>
           <w:rFonts w:ascii="Arial" w:hAnsi="Arial" w:cs="Arial"/>
         </w:rPr>
-        <w:t xml:space="preserve">Especificar Caso de Uso </w:t>
-      </w:r>
-      <w:proofErr w:type="spellStart"/>
-      <w:r>
-        <w:rPr>
-          <w:rFonts w:ascii="Arial" w:hAnsi="Arial" w:cs="Arial"/>
-        </w:rPr>
-        <w:t>Logar</w:t>
-      </w:r>
-      <w:proofErr w:type="spellEnd"/>
-      <w:r>
-        <w:rPr>
-          <w:rFonts w:ascii="Arial" w:hAnsi="Arial" w:cs="Arial"/>
-        </w:rPr>
-        <w:t xml:space="preserve"> no Sistema</w:t>
-      </w:r>
-    </w:p>
-    <w:p>
-      <w:pPr>
-        <w:pStyle w:val="Corpodetexto"/>
-        <w:numPr>
-          <w:ilvl w:val="0"/>
-          <w:numId w:val="28"/>
-        </w:numPr>
-        <w:ind w:left="426" w:hanging="1"/>
-        <w:rPr>
-          <w:rFonts w:ascii="Arial" w:hAnsi="Arial" w:cs="Arial"/>
-        </w:rPr>
-      </w:pPr>
-      <w:r>
-        <w:rPr>
-          <w:rFonts w:ascii="Arial" w:hAnsi="Arial" w:cs="Arial"/>
-        </w:rPr>
-        <w:t>Especificar Caso de Uso Localizar Veículo</w:t>
+        <w:t>Testar Tela Localizar Veículo</w:t>
       </w:r>
     </w:p>
     <w:p>
@@ -1348,6 +1390,7 @@
           </w:tcPr>
           <w:p>
             <w:pPr>
+              <w:jc w:val="center"/>
               <w:rPr>
                 <w:rFonts w:ascii="Arial" w:hAnsi="Arial" w:cs="Arial"/>
               </w:rPr>
@@ -1552,15 +1595,16 @@
           </w:tcPr>
           <w:p>
             <w:pPr>
-              <w:rPr>
-                <w:rFonts w:ascii="Arial" w:hAnsi="Arial" w:cs="Arial"/>
-              </w:rPr>
-            </w:pPr>
-            <w:r>
-              <w:rPr>
-                <w:rFonts w:ascii="Arial" w:hAnsi="Arial" w:cs="Arial"/>
-              </w:rPr>
-              <w:t xml:space="preserve">Criar Tela </w:t>
+              <w:jc w:val="center"/>
+              <w:rPr>
+                <w:rFonts w:ascii="Arial" w:hAnsi="Arial" w:cs="Arial"/>
+              </w:rPr>
+            </w:pPr>
+            <w:r>
+              <w:rPr>
+                <w:rFonts w:ascii="Arial" w:hAnsi="Arial" w:cs="Arial"/>
+              </w:rPr>
+              <w:t xml:space="preserve">Especificar o caso de uso </w:t>
             </w:r>
             <w:proofErr w:type="spellStart"/>
             <w:r>
@@ -1576,6 +1620,14 @@
               </w:rPr>
               <w:t xml:space="preserve"> no Sistema</w:t>
             </w:r>
+          </w:p>
+          <w:p>
+            <w:pPr>
+              <w:jc w:val="center"/>
+              <w:rPr>
+                <w:rFonts w:ascii="Arial" w:hAnsi="Arial" w:cs="Arial"/>
+              </w:rPr>
+            </w:pPr>
           </w:p>
         </w:tc>
         <w:tc>
@@ -1772,28 +1824,23 @@
           </w:tcPr>
           <w:p>
             <w:pPr>
-              <w:rPr>
-                <w:rFonts w:ascii="Arial" w:hAnsi="Arial" w:cs="Arial"/>
-              </w:rPr>
-            </w:pPr>
-            <w:r>
-              <w:rPr>
-                <w:rFonts w:ascii="Arial" w:hAnsi="Arial" w:cs="Arial"/>
-              </w:rPr>
-              <w:t xml:space="preserve">Testar Tela </w:t>
+              <w:jc w:val="center"/>
+              <w:rPr>
+                <w:rFonts w:ascii="Arial" w:hAnsi="Arial" w:cs="Arial"/>
+              </w:rPr>
+            </w:pPr>
+            <w:r>
+              <w:rPr>
+                <w:rFonts w:ascii="Arial" w:hAnsi="Arial" w:cs="Arial"/>
+              </w:rPr>
+              <w:t xml:space="preserve">Criar Tela </w:t>
             </w:r>
             <w:proofErr w:type="spellStart"/>
             <w:r>
               <w:rPr>
                 <w:rFonts w:ascii="Arial" w:hAnsi="Arial" w:cs="Arial"/>
               </w:rPr>
-              <w:t>Lo</w:t>
-            </w:r>
-            <w:r>
-              <w:rPr>
-                <w:rFonts w:ascii="Arial" w:hAnsi="Arial" w:cs="Arial"/>
-              </w:rPr>
-              <w:t>gar</w:t>
+              <w:t>Logar</w:t>
             </w:r>
             <w:proofErr w:type="spellEnd"/>
             <w:r>
@@ -1954,7 +2001,7 @@
                 <w:rFonts w:ascii="Arial" w:hAnsi="Arial" w:cs="Arial"/>
                 <w:lang w:eastAsia="ja-JP"/>
               </w:rPr>
-              <w:t>1</w:t>
+              <w:t>3</w:t>
             </w:r>
             <w:proofErr w:type="gramEnd"/>
           </w:p>
@@ -1998,15 +2045,36 @@
           </w:tcPr>
           <w:p>
             <w:pPr>
-              <w:rPr>
-                <w:rFonts w:ascii="Arial" w:hAnsi="Arial" w:cs="Arial"/>
-              </w:rPr>
-            </w:pPr>
-            <w:r>
-              <w:rPr>
-                <w:rFonts w:ascii="Arial" w:hAnsi="Arial" w:cs="Arial"/>
-              </w:rPr>
-              <w:t>Criar Tela Localizar Veículo</w:t>
+              <w:jc w:val="center"/>
+              <w:rPr>
+                <w:rFonts w:ascii="Arial" w:hAnsi="Arial" w:cs="Arial"/>
+              </w:rPr>
+            </w:pPr>
+            <w:r>
+              <w:rPr>
+                <w:rFonts w:ascii="Arial" w:hAnsi="Arial" w:cs="Arial"/>
+              </w:rPr>
+              <w:t xml:space="preserve">Testar Tela </w:t>
+            </w:r>
+            <w:proofErr w:type="spellStart"/>
+            <w:r>
+              <w:rPr>
+                <w:rFonts w:ascii="Arial" w:hAnsi="Arial" w:cs="Arial"/>
+              </w:rPr>
+              <w:t>Lo</w:t>
+            </w:r>
+            <w:r>
+              <w:rPr>
+                <w:rFonts w:ascii="Arial" w:hAnsi="Arial" w:cs="Arial"/>
+              </w:rPr>
+              <w:t>gar</w:t>
+            </w:r>
+            <w:proofErr w:type="spellEnd"/>
+            <w:r>
+              <w:rPr>
+                <w:rFonts w:ascii="Arial" w:hAnsi="Arial" w:cs="Arial"/>
+              </w:rPr>
+              <w:t xml:space="preserve"> no Sistema</w:t>
             </w:r>
           </w:p>
         </w:tc>
@@ -2106,16 +2174,13 @@
           </w:tcPr>
           <w:p>
             <w:pPr>
-              <w:rPr>
-                <w:rFonts w:ascii="Arial" w:hAnsi="Arial" w:cs="Arial"/>
-              </w:rPr>
-            </w:pPr>
-            <w:r>
-              <w:rPr>
-                <w:rFonts w:ascii="Arial" w:hAnsi="Arial" w:cs="Arial"/>
-              </w:rPr>
-              <w:t>Criar Tela Localizar Veículo</w:t>
-            </w:r>
+              <w:widowControl/>
+              <w:spacing w:line="240" w:lineRule="auto"/>
+              <w:rPr>
+                <w:rFonts w:ascii="Arial" w:hAnsi="Arial" w:cs="Arial"/>
+                <w:lang w:eastAsia="ja-JP"/>
+              </w:rPr>
+            </w:pPr>
           </w:p>
         </w:tc>
         <w:tc>
@@ -2138,7 +2203,7 @@
                 <w:rFonts w:ascii="Arial" w:hAnsi="Arial" w:cs="Arial"/>
                 <w:lang w:eastAsia="ja-JP"/>
               </w:rPr>
-              <w:t>Alta</w:t>
+              <w:t>Valter Vasconcelos</w:t>
             </w:r>
           </w:p>
         </w:tc>
@@ -2163,7 +2228,7 @@
                 <w:rFonts w:ascii="Arial" w:hAnsi="Arial" w:cs="Arial"/>
                 <w:lang w:eastAsia="ja-JP"/>
               </w:rPr>
-              <w:t>3</w:t>
+              <w:t>1</w:t>
             </w:r>
             <w:proofErr w:type="gramEnd"/>
           </w:p>
@@ -2207,15 +2272,22 @@
           </w:tcPr>
           <w:p>
             <w:pPr>
-              <w:rPr>
-                <w:rFonts w:ascii="Arial" w:hAnsi="Arial" w:cs="Arial"/>
-              </w:rPr>
-            </w:pPr>
-            <w:r>
-              <w:rPr>
-                <w:rFonts w:ascii="Arial" w:hAnsi="Arial" w:cs="Arial"/>
-              </w:rPr>
-              <w:t>Testar Tela Localizar Veículo</w:t>
+              <w:jc w:val="center"/>
+              <w:rPr>
+                <w:rFonts w:ascii="Arial" w:hAnsi="Arial" w:cs="Arial"/>
+              </w:rPr>
+            </w:pPr>
+            <w:r>
+              <w:rPr>
+                <w:rFonts w:ascii="Arial" w:hAnsi="Arial" w:cs="Arial"/>
+              </w:rPr>
+              <w:t xml:space="preserve">Atualizar o Documento </w:t>
+            </w:r>
+            <w:r>
+              <w:rPr>
+                <w:rFonts w:ascii="Arial" w:hAnsi="Arial" w:cs="Arial"/>
+              </w:rPr>
+              <w:t>Especificação de Requisitos</w:t>
             </w:r>
           </w:p>
         </w:tc>
@@ -2275,13 +2347,15 @@
                 <w:lang w:eastAsia="ja-JP"/>
               </w:rPr>
             </w:pPr>
-            <w:r>
-              <w:rPr>
-                <w:rFonts w:ascii="Arial" w:hAnsi="Arial" w:cs="Arial"/>
-                <w:lang w:eastAsia="ja-JP"/>
-              </w:rPr>
-              <w:t>Completo</w:t>
-            </w:r>
+            <w:proofErr w:type="gramStart"/>
+            <w:r>
+              <w:rPr>
+                <w:rFonts w:ascii="Arial" w:hAnsi="Arial" w:cs="Arial"/>
+                <w:lang w:eastAsia="ja-JP"/>
+              </w:rPr>
+              <w:t>completo</w:t>
+            </w:r>
+            <w:proofErr w:type="gramEnd"/>
           </w:p>
         </w:tc>
         <w:tc>
@@ -2294,6 +2368,7 @@
             <w:pPr>
               <w:rPr>
                 <w:rFonts w:ascii="Arial" w:hAnsi="Arial" w:cs="Arial"/>
+                <w:color w:val="4BACC6" w:themeColor="accent5"/>
               </w:rPr>
             </w:pPr>
             <w:hyperlink r:id="rId11" w:history="1">
@@ -2315,16 +2390,13 @@
           </w:tcPr>
           <w:p>
             <w:pPr>
-              <w:rPr>
-                <w:rFonts w:ascii="Arial" w:hAnsi="Arial" w:cs="Arial"/>
-              </w:rPr>
-            </w:pPr>
-            <w:r>
-              <w:rPr>
-                <w:rFonts w:ascii="Arial" w:hAnsi="Arial" w:cs="Arial"/>
-              </w:rPr>
-              <w:t>Testar Tela Localizar Veículo</w:t>
-            </w:r>
+              <w:widowControl/>
+              <w:spacing w:line="240" w:lineRule="auto"/>
+              <w:rPr>
+                <w:rFonts w:ascii="Arial" w:hAnsi="Arial" w:cs="Arial"/>
+                <w:lang w:eastAsia="ja-JP"/>
+              </w:rPr>
+            </w:pPr>
           </w:p>
         </w:tc>
         <w:tc>
@@ -2347,7 +2419,7 @@
                 <w:rFonts w:ascii="Arial" w:hAnsi="Arial" w:cs="Arial"/>
                 <w:lang w:eastAsia="ja-JP"/>
               </w:rPr>
-              <w:t>Alta</w:t>
+              <w:t>Valter Vasconcelos</w:t>
             </w:r>
           </w:p>
         </w:tc>
@@ -2366,15 +2438,13 @@
                 <w:lang w:eastAsia="ja-JP"/>
               </w:rPr>
             </w:pPr>
-            <w:proofErr w:type="gramStart"/>
-            <w:r>
-              <w:rPr>
-                <w:rFonts w:ascii="Arial" w:hAnsi="Arial" w:cs="Arial"/>
-                <w:lang w:eastAsia="ja-JP"/>
-              </w:rPr>
-              <w:t>3</w:t>
-            </w:r>
-            <w:proofErr w:type="gramEnd"/>
+            <w:r>
+              <w:rPr>
+                <w:rFonts w:ascii="Arial" w:hAnsi="Arial" w:cs="Arial"/>
+                <w:lang w:eastAsia="ja-JP"/>
+              </w:rPr>
+              <w:t>2,0</w:t>
+            </w:r>
           </w:p>
         </w:tc>
         <w:tc>
@@ -2416,6 +2486,7 @@
           </w:tcPr>
           <w:p>
             <w:pPr>
+              <w:jc w:val="center"/>
               <w:rPr>
                 <w:rFonts w:ascii="Arial" w:hAnsi="Arial" w:cs="Arial"/>
               </w:rPr>
@@ -2623,6 +2694,7 @@
           </w:tcPr>
           <w:p>
             <w:pPr>
+              <w:jc w:val="center"/>
               <w:rPr>
                 <w:rFonts w:ascii="Arial" w:hAnsi="Arial" w:cs="Arial"/>
               </w:rPr>
@@ -2829,22 +2901,164 @@
           </w:tcPr>
           <w:p>
             <w:pPr>
-              <w:rPr>
-                <w:rFonts w:ascii="Arial" w:hAnsi="Arial" w:cs="Arial"/>
-              </w:rPr>
-            </w:pPr>
-            <w:r>
-              <w:rPr>
-                <w:rFonts w:ascii="Arial" w:hAnsi="Arial" w:cs="Arial"/>
-              </w:rPr>
-              <w:t xml:space="preserve">Atualizar o </w:t>
-            </w:r>
+              <w:jc w:val="center"/>
+              <w:rPr>
+                <w:rFonts w:ascii="Arial" w:hAnsi="Arial" w:cs="Arial"/>
+              </w:rPr>
+            </w:pPr>
+          </w:p>
+        </w:tc>
+        <w:tc>
+          <w:tcPr>
+            <w:tcW w:w="738" w:type="dxa"/>
+            <w:noWrap/>
+            <w:vAlign w:val="bottom"/>
+          </w:tcPr>
+          <w:p>
+            <w:pPr>
+              <w:widowControl/>
+              <w:spacing w:line="240" w:lineRule="auto"/>
+              <w:rPr>
+                <w:rFonts w:ascii="Arial" w:hAnsi="Arial" w:cs="Arial"/>
+                <w:lang w:eastAsia="ja-JP"/>
+              </w:rPr>
+            </w:pPr>
+          </w:p>
+        </w:tc>
+        <w:tc>
+          <w:tcPr>
+            <w:tcW w:w="1134" w:type="dxa"/>
+            <w:noWrap/>
+            <w:vAlign w:val="bottom"/>
+          </w:tcPr>
+          <w:p>
+            <w:pPr>
+              <w:widowControl/>
+              <w:spacing w:line="240" w:lineRule="auto"/>
+              <w:rPr>
+                <w:rFonts w:ascii="Arial" w:hAnsi="Arial" w:cs="Arial"/>
+                <w:lang w:eastAsia="ja-JP"/>
+              </w:rPr>
+            </w:pPr>
+          </w:p>
+        </w:tc>
+        <w:tc>
+          <w:tcPr>
+            <w:tcW w:w="1134" w:type="dxa"/>
+            <w:noWrap/>
+            <w:vAlign w:val="bottom"/>
+          </w:tcPr>
+          <w:p>
+            <w:pPr>
+              <w:widowControl/>
+              <w:spacing w:line="240" w:lineRule="auto"/>
+              <w:rPr>
+                <w:rFonts w:ascii="Arial" w:hAnsi="Arial" w:cs="Arial"/>
+                <w:lang w:eastAsia="ja-JP"/>
+              </w:rPr>
+            </w:pPr>
+          </w:p>
+        </w:tc>
+        <w:tc>
+          <w:tcPr>
+            <w:tcW w:w="1276" w:type="dxa"/>
+            <w:noWrap/>
+            <w:vAlign w:val="bottom"/>
+          </w:tcPr>
+          <w:p/>
+        </w:tc>
+        <w:tc>
+          <w:tcPr>
+            <w:tcW w:w="851" w:type="dxa"/>
+            <w:noWrap/>
+            <w:vAlign w:val="bottom"/>
+          </w:tcPr>
+          <w:p>
+            <w:pPr>
+              <w:widowControl/>
+              <w:spacing w:line="240" w:lineRule="auto"/>
+              <w:rPr>
+                <w:rFonts w:ascii="Arial" w:hAnsi="Arial" w:cs="Arial"/>
+                <w:lang w:eastAsia="ja-JP"/>
+              </w:rPr>
+            </w:pPr>
+          </w:p>
+        </w:tc>
+        <w:tc>
+          <w:tcPr>
+            <w:tcW w:w="1134" w:type="dxa"/>
+            <w:noWrap/>
+            <w:vAlign w:val="bottom"/>
+          </w:tcPr>
+          <w:p>
+            <w:pPr>
+              <w:widowControl/>
+              <w:spacing w:line="240" w:lineRule="auto"/>
+              <w:rPr>
+                <w:rFonts w:ascii="Arial" w:hAnsi="Arial" w:cs="Arial"/>
+                <w:lang w:eastAsia="ja-JP"/>
+              </w:rPr>
+            </w:pPr>
+          </w:p>
+        </w:tc>
+        <w:tc>
+          <w:tcPr>
+            <w:tcW w:w="850" w:type="dxa"/>
+            <w:noWrap/>
+            <w:vAlign w:val="bottom"/>
+          </w:tcPr>
+          <w:p>
+            <w:pPr>
+              <w:widowControl/>
+              <w:spacing w:line="240" w:lineRule="auto"/>
+              <w:rPr>
+                <w:rFonts w:ascii="Arial" w:hAnsi="Arial" w:cs="Arial"/>
+                <w:lang w:eastAsia="ja-JP"/>
+              </w:rPr>
+            </w:pPr>
+          </w:p>
+        </w:tc>
+        <w:tc>
+          <w:tcPr>
+            <w:tcW w:w="709" w:type="dxa"/>
+            <w:noWrap/>
+            <w:vAlign w:val="bottom"/>
+          </w:tcPr>
+          <w:p>
+            <w:pPr>
+              <w:widowControl/>
+              <w:spacing w:line="240" w:lineRule="auto"/>
+              <w:rPr>
+                <w:rFonts w:ascii="Arial" w:hAnsi="Arial" w:cs="Arial"/>
+                <w:lang w:eastAsia="ja-JP"/>
+              </w:rPr>
+            </w:pPr>
+          </w:p>
+        </w:tc>
+      </w:tr>
+      <w:tr>
+        <w:trPr>
+          <w:trHeight w:val="255"/>
+        </w:trPr>
+        <w:tc>
+          <w:tcPr>
+            <w:tcW w:w="1530" w:type="dxa"/>
+            <w:noWrap/>
+            <w:vAlign w:val="bottom"/>
+          </w:tcPr>
+          <w:p>
+            <w:pPr>
+              <w:jc w:val="center"/>
+              <w:rPr>
+                <w:rFonts w:ascii="Arial" w:hAnsi="Arial" w:cs="Arial"/>
+              </w:rPr>
+            </w:pPr>
             <w:r>
               <w:rPr>
                 <w:rFonts w:ascii="Arial" w:hAnsi="Arial" w:cs="Arial"/>
               </w:rPr>
               <w:lastRenderedPageBreak/>
-              <w:t>Documento Lista de Riscos</w:t>
+              <w:t>Atualizar o Documento Lista de Riscos</w:t>
             </w:r>
           </w:p>
         </w:tc>
@@ -2868,7 +3082,6 @@
                 <w:rFonts w:ascii="Arial" w:hAnsi="Arial" w:cs="Arial"/>
                 <w:lang w:eastAsia="ja-JP"/>
               </w:rPr>
-              <w:lastRenderedPageBreak/>
               <w:t>Alta</w:t>
             </w:r>
           </w:p>
@@ -2935,15 +3148,7 @@
                   <w:rStyle w:val="Hyperlink"/>
                   <w:rFonts w:ascii="Arial" w:hAnsi="Arial" w:cs="Arial"/>
                 </w:rPr>
-                <w:t>https://githu</w:t>
-              </w:r>
-              <w:r>
-                <w:rPr>
-                  <w:rStyle w:val="Hyperlink"/>
-                  <w:rFonts w:ascii="Arial" w:hAnsi="Arial" w:cs="Arial"/>
-                </w:rPr>
-                <w:lastRenderedPageBreak/>
-                <w:t>b.com/valtervasconcelos/Projeto_de_Software_1</w:t>
+                <w:t>https://github.com/valtervasconcelos/Projeto_de_Software_1</w:t>
               </w:r>
             </w:hyperlink>
           </w:p>
@@ -2986,15 +3191,7 @@
                 <w:rFonts w:ascii="Arial" w:hAnsi="Arial" w:cs="Arial"/>
                 <w:lang w:eastAsia="ja-JP"/>
               </w:rPr>
-              <w:t xml:space="preserve">Valter </w:t>
-            </w:r>
-            <w:r>
-              <w:rPr>
-                <w:rFonts w:ascii="Arial" w:hAnsi="Arial" w:cs="Arial"/>
-                <w:lang w:eastAsia="ja-JP"/>
-              </w:rPr>
-              <w:lastRenderedPageBreak/>
-              <w:t>Vasconcelos</w:t>
+              <w:t>Valter Vasconcelos</w:t>
             </w:r>
           </w:p>
         </w:tc>
@@ -3018,7 +3215,6 @@
                 <w:rFonts w:ascii="Arial" w:hAnsi="Arial" w:cs="Arial"/>
                 <w:lang w:eastAsia="ja-JP"/>
               </w:rPr>
-              <w:lastRenderedPageBreak/>
               <w:t>1,5</w:t>
             </w:r>
           </w:p>
@@ -3062,15 +3258,15 @@
           </w:tcPr>
           <w:p>
             <w:pPr>
-              <w:rPr>
-                <w:rFonts w:ascii="Arial" w:hAnsi="Arial" w:cs="Arial"/>
-              </w:rPr>
-            </w:pPr>
-            <w:r>
-              <w:rPr>
-                <w:rFonts w:ascii="Arial" w:hAnsi="Arial" w:cs="Arial"/>
-              </w:rPr>
-              <w:lastRenderedPageBreak/>
+              <w:jc w:val="center"/>
+              <w:rPr>
+                <w:rFonts w:ascii="Arial" w:hAnsi="Arial" w:cs="Arial"/>
+              </w:rPr>
+            </w:pPr>
+            <w:r>
+              <w:rPr>
+                <w:rFonts w:ascii="Arial" w:hAnsi="Arial" w:cs="Arial"/>
+              </w:rPr>
               <w:t>Atualizar o Documento Lista de Itens de Trabalho</w:t>
             </w:r>
           </w:p>
@@ -3269,33 +3465,29 @@
           </w:tcPr>
           <w:p>
             <w:pPr>
-              <w:rPr>
-                <w:rFonts w:ascii="Arial" w:hAnsi="Arial" w:cs="Arial"/>
-              </w:rPr>
-            </w:pPr>
-            <w:r>
-              <w:rPr>
-                <w:rFonts w:ascii="Arial" w:hAnsi="Arial" w:cs="Arial"/>
-              </w:rPr>
-              <w:t xml:space="preserve">Especificar o caso de uso </w:t>
-            </w:r>
-            <w:proofErr w:type="spellStart"/>
-            <w:r>
-              <w:rPr>
-                <w:rFonts w:ascii="Arial" w:hAnsi="Arial" w:cs="Arial"/>
-              </w:rPr>
-              <w:t>Logar</w:t>
-            </w:r>
-            <w:proofErr w:type="spellEnd"/>
-            <w:r>
-              <w:rPr>
-                <w:rFonts w:ascii="Arial" w:hAnsi="Arial" w:cs="Arial"/>
-              </w:rPr>
-              <w:t xml:space="preserve"> no Sistema</w:t>
-            </w:r>
-          </w:p>
-          <w:p>
-            <w:pPr>
+              <w:jc w:val="center"/>
+              <w:rPr>
+                <w:rFonts w:ascii="Arial" w:hAnsi="Arial" w:cs="Arial"/>
+              </w:rPr>
+            </w:pPr>
+            <w:r>
+              <w:rPr>
+                <w:rFonts w:ascii="Arial" w:hAnsi="Arial" w:cs="Arial"/>
+              </w:rPr>
+              <w:t>Especificar o caso de uso Localizar Veículo</w:t>
+            </w:r>
+          </w:p>
+          <w:p>
+            <w:pPr>
+              <w:jc w:val="center"/>
+              <w:rPr>
+                <w:rFonts w:ascii="Arial" w:hAnsi="Arial" w:cs="Arial"/>
+              </w:rPr>
+            </w:pPr>
+          </w:p>
+          <w:p>
+            <w:pPr>
+              <w:jc w:val="center"/>
               <w:rPr>
                 <w:rFonts w:ascii="Arial" w:hAnsi="Arial" w:cs="Arial"/>
               </w:rPr>
@@ -3496,15 +3688,16 @@
           </w:tcPr>
           <w:p>
             <w:pPr>
-              <w:rPr>
-                <w:rFonts w:ascii="Arial" w:hAnsi="Arial" w:cs="Arial"/>
-              </w:rPr>
-            </w:pPr>
-            <w:r>
-              <w:rPr>
-                <w:rFonts w:ascii="Arial" w:hAnsi="Arial" w:cs="Arial"/>
-              </w:rPr>
-              <w:t>Atualizar o Documento de Visão</w:t>
+              <w:jc w:val="center"/>
+              <w:rPr>
+                <w:rFonts w:ascii="Arial" w:hAnsi="Arial" w:cs="Arial"/>
+              </w:rPr>
+            </w:pPr>
+            <w:r>
+              <w:rPr>
+                <w:rFonts w:ascii="Arial" w:hAnsi="Arial" w:cs="Arial"/>
+              </w:rPr>
+              <w:t>Criar Tela Localizar Veículo</w:t>
             </w:r>
           </w:p>
         </w:tc>
@@ -3583,7 +3776,6 @@
             <w:pPr>
               <w:rPr>
                 <w:rFonts w:ascii="Arial" w:hAnsi="Arial" w:cs="Arial"/>
-                <w:color w:val="4BACC6" w:themeColor="accent5"/>
               </w:rPr>
             </w:pPr>
             <w:hyperlink r:id="rId17" w:history="1">
@@ -3605,12 +3797,8 @@
           </w:tcPr>
           <w:p>
             <w:pPr>
-              <w:widowControl/>
-              <w:spacing w:line="240" w:lineRule="auto"/>
-              <w:rPr>
-                <w:rFonts w:ascii="Arial" w:hAnsi="Arial" w:cs="Arial"/>
-                <w:color w:val="4BACC6" w:themeColor="accent5"/>
-                <w:lang w:eastAsia="ja-JP"/>
+              <w:rPr>
+                <w:rFonts w:ascii="Arial" w:hAnsi="Arial" w:cs="Arial"/>
               </w:rPr>
             </w:pPr>
           </w:p>
@@ -3635,7 +3823,7 @@
                 <w:rFonts w:ascii="Arial" w:hAnsi="Arial" w:cs="Arial"/>
                 <w:lang w:eastAsia="ja-JP"/>
               </w:rPr>
-              <w:t>Valter Vasconcelos</w:t>
+              <w:t>Alta</w:t>
             </w:r>
           </w:p>
         </w:tc>
@@ -3660,7 +3848,7 @@
                 <w:rFonts w:ascii="Arial" w:hAnsi="Arial" w:cs="Arial"/>
                 <w:lang w:eastAsia="ja-JP"/>
               </w:rPr>
-              <w:t>2</w:t>
+              <w:t>3</w:t>
             </w:r>
             <w:proofErr w:type="gramEnd"/>
           </w:p>
@@ -3704,15 +3892,16 @@
           </w:tcPr>
           <w:p>
             <w:pPr>
-              <w:rPr>
-                <w:rFonts w:ascii="Arial" w:hAnsi="Arial" w:cs="Arial"/>
-              </w:rPr>
-            </w:pPr>
-            <w:r>
-              <w:rPr>
-                <w:rFonts w:ascii="Arial" w:hAnsi="Arial" w:cs="Arial"/>
-              </w:rPr>
-              <w:t>Atualizar o Documento Plano de Projeto</w:t>
+              <w:jc w:val="center"/>
+              <w:rPr>
+                <w:rFonts w:ascii="Arial" w:hAnsi="Arial" w:cs="Arial"/>
+              </w:rPr>
+            </w:pPr>
+            <w:r>
+              <w:rPr>
+                <w:rFonts w:ascii="Arial" w:hAnsi="Arial" w:cs="Arial"/>
+              </w:rPr>
+              <w:t>Testar Tela Localizar Veículo</w:t>
             </w:r>
           </w:p>
         </w:tc>
@@ -3812,11 +4001,8 @@
           </w:tcPr>
           <w:p>
             <w:pPr>
-              <w:widowControl/>
-              <w:spacing w:line="240" w:lineRule="auto"/>
-              <w:rPr>
-                <w:rFonts w:ascii="Arial" w:hAnsi="Arial" w:cs="Arial"/>
-                <w:lang w:eastAsia="ja-JP"/>
+              <w:rPr>
+                <w:rFonts w:ascii="Arial" w:hAnsi="Arial" w:cs="Arial"/>
               </w:rPr>
             </w:pPr>
           </w:p>
@@ -3841,7 +4027,7 @@
                 <w:rFonts w:ascii="Arial" w:hAnsi="Arial" w:cs="Arial"/>
                 <w:lang w:eastAsia="ja-JP"/>
               </w:rPr>
-              <w:t>Valter Vasconcelos</w:t>
+              <w:t>Alta</w:t>
             </w:r>
           </w:p>
         </w:tc>
@@ -3910,15 +4096,16 @@
           </w:tcPr>
           <w:p>
             <w:pPr>
-              <w:rPr>
-                <w:rFonts w:ascii="Arial" w:hAnsi="Arial" w:cs="Arial"/>
-              </w:rPr>
-            </w:pPr>
-            <w:r>
-              <w:rPr>
-                <w:rFonts w:ascii="Arial" w:hAnsi="Arial" w:cs="Arial"/>
-              </w:rPr>
-              <w:t>Atualizar o Documento Lista de Riscos</w:t>
+              <w:jc w:val="center"/>
+              <w:rPr>
+                <w:rFonts w:ascii="Arial" w:hAnsi="Arial" w:cs="Arial"/>
+              </w:rPr>
+            </w:pPr>
+            <w:r>
+              <w:rPr>
+                <w:rFonts w:ascii="Arial" w:hAnsi="Arial" w:cs="Arial"/>
+              </w:rPr>
+              <w:t>Atualizar o Documento Especificação de Requisitos</w:t>
             </w:r>
           </w:p>
         </w:tc>
@@ -3978,13 +4165,15 @@
                 <w:lang w:eastAsia="ja-JP"/>
               </w:rPr>
             </w:pPr>
-            <w:r>
-              <w:rPr>
-                <w:rFonts w:ascii="Arial" w:hAnsi="Arial" w:cs="Arial"/>
-                <w:lang w:eastAsia="ja-JP"/>
-              </w:rPr>
-              <w:t>Completo</w:t>
-            </w:r>
+            <w:proofErr w:type="gramStart"/>
+            <w:r>
+              <w:rPr>
+                <w:rFonts w:ascii="Arial" w:hAnsi="Arial" w:cs="Arial"/>
+                <w:lang w:eastAsia="ja-JP"/>
+              </w:rPr>
+              <w:t>completo</w:t>
+            </w:r>
+            <w:proofErr w:type="gramEnd"/>
           </w:p>
         </w:tc>
         <w:tc>
@@ -3997,6 +4186,7 @@
             <w:pPr>
               <w:rPr>
                 <w:rFonts w:ascii="Arial" w:hAnsi="Arial" w:cs="Arial"/>
+                <w:color w:val="4BACC6" w:themeColor="accent5"/>
               </w:rPr>
             </w:pPr>
             <w:hyperlink r:id="rId19" w:history="1">
@@ -4066,15 +4256,13 @@
                 <w:lang w:eastAsia="ja-JP"/>
               </w:rPr>
             </w:pPr>
-            <w:proofErr w:type="gramStart"/>
-            <w:r>
-              <w:rPr>
-                <w:rFonts w:ascii="Arial" w:hAnsi="Arial" w:cs="Arial"/>
-                <w:lang w:eastAsia="ja-JP"/>
-              </w:rPr>
-              <w:t>2</w:t>
-            </w:r>
-            <w:proofErr w:type="gramEnd"/>
+            <w:r>
+              <w:rPr>
+                <w:rFonts w:ascii="Arial" w:hAnsi="Arial" w:cs="Arial"/>
+                <w:lang w:eastAsia="ja-JP"/>
+              </w:rPr>
+              <w:t>2,0</w:t>
+            </w:r>
           </w:p>
         </w:tc>
         <w:tc>
@@ -4116,15 +4304,16 @@
           </w:tcPr>
           <w:p>
             <w:pPr>
-              <w:rPr>
-                <w:rFonts w:ascii="Arial" w:hAnsi="Arial" w:cs="Arial"/>
-              </w:rPr>
-            </w:pPr>
-            <w:r>
-              <w:rPr>
-                <w:rFonts w:ascii="Arial" w:hAnsi="Arial" w:cs="Arial"/>
-              </w:rPr>
-              <w:t>Atualizar o Documento Lista de Itens de Trabalho</w:t>
+              <w:jc w:val="center"/>
+              <w:rPr>
+                <w:rFonts w:ascii="Arial" w:hAnsi="Arial" w:cs="Arial"/>
+              </w:rPr>
+            </w:pPr>
+            <w:r>
+              <w:rPr>
+                <w:rFonts w:ascii="Arial" w:hAnsi="Arial" w:cs="Arial"/>
+              </w:rPr>
+              <w:t>Atualizar o Documento de Visão</w:t>
             </w:r>
           </w:p>
         </w:tc>
@@ -4203,6 +4392,7 @@
             <w:pPr>
               <w:rPr>
                 <w:rFonts w:ascii="Arial" w:hAnsi="Arial" w:cs="Arial"/>
+                <w:color w:val="4BACC6" w:themeColor="accent5"/>
               </w:rPr>
             </w:pPr>
             <w:hyperlink r:id="rId20" w:history="1">
@@ -4228,6 +4418,7 @@
               <w:spacing w:line="240" w:lineRule="auto"/>
               <w:rPr>
                 <w:rFonts w:ascii="Arial" w:hAnsi="Arial" w:cs="Arial"/>
+                <w:color w:val="4BACC6" w:themeColor="accent5"/>
                 <w:lang w:eastAsia="ja-JP"/>
               </w:rPr>
             </w:pPr>
@@ -4278,7 +4469,7 @@
                 <w:rFonts w:ascii="Arial" w:hAnsi="Arial" w:cs="Arial"/>
                 <w:lang w:eastAsia="ja-JP"/>
               </w:rPr>
-              <w:t>4</w:t>
+              <w:t>2</w:t>
             </w:r>
             <w:proofErr w:type="gramEnd"/>
           </w:p>
@@ -4322,30 +4513,17 @@
           </w:tcPr>
           <w:p>
             <w:pPr>
-              <w:rPr>
-                <w:rFonts w:ascii="Arial" w:hAnsi="Arial" w:cs="Arial"/>
-              </w:rPr>
-            </w:pPr>
-            <w:r>
-              <w:rPr>
-                <w:rFonts w:ascii="Arial" w:hAnsi="Arial" w:cs="Arial"/>
-              </w:rPr>
-              <w:t>Especificar o caso de uso Localizar Veículo</w:t>
-            </w:r>
-          </w:p>
-          <w:p>
-            <w:pPr>
-              <w:rPr>
-                <w:rFonts w:ascii="Arial" w:hAnsi="Arial" w:cs="Arial"/>
-              </w:rPr>
-            </w:pPr>
-          </w:p>
-          <w:p>
-            <w:pPr>
-              <w:rPr>
-                <w:rFonts w:ascii="Arial" w:hAnsi="Arial" w:cs="Arial"/>
-              </w:rPr>
-            </w:pPr>
+              <w:jc w:val="center"/>
+              <w:rPr>
+                <w:rFonts w:ascii="Arial" w:hAnsi="Arial" w:cs="Arial"/>
+              </w:rPr>
+            </w:pPr>
+            <w:r>
+              <w:rPr>
+                <w:rFonts w:ascii="Arial" w:hAnsi="Arial" w:cs="Arial"/>
+              </w:rPr>
+              <w:t>Atualizar o Documento Plano de Projeto</w:t>
+            </w:r>
           </w:p>
         </w:tc>
         <w:tc>
@@ -4499,6 +4677,429 @@
                 <w:lang w:eastAsia="ja-JP"/>
               </w:rPr>
               <w:t>3</w:t>
+            </w:r>
+            <w:proofErr w:type="gramEnd"/>
+          </w:p>
+        </w:tc>
+        <w:tc>
+          <w:tcPr>
+            <w:tcW w:w="709" w:type="dxa"/>
+            <w:noWrap/>
+            <w:vAlign w:val="bottom"/>
+          </w:tcPr>
+          <w:p>
+            <w:pPr>
+              <w:widowControl/>
+              <w:spacing w:line="240" w:lineRule="auto"/>
+              <w:rPr>
+                <w:rFonts w:ascii="Arial" w:hAnsi="Arial" w:cs="Arial"/>
+                <w:lang w:eastAsia="ja-JP"/>
+              </w:rPr>
+            </w:pPr>
+            <w:proofErr w:type="gramStart"/>
+            <w:r>
+              <w:rPr>
+                <w:rFonts w:ascii="Arial" w:hAnsi="Arial" w:cs="Arial"/>
+                <w:lang w:eastAsia="ja-JP"/>
+              </w:rPr>
+              <w:t>0</w:t>
+            </w:r>
+            <w:proofErr w:type="gramEnd"/>
+          </w:p>
+        </w:tc>
+      </w:tr>
+      <w:tr>
+        <w:trPr>
+          <w:trHeight w:val="255"/>
+        </w:trPr>
+        <w:tc>
+          <w:tcPr>
+            <w:tcW w:w="1530" w:type="dxa"/>
+            <w:noWrap/>
+            <w:vAlign w:val="bottom"/>
+          </w:tcPr>
+          <w:p>
+            <w:pPr>
+              <w:jc w:val="center"/>
+              <w:rPr>
+                <w:rFonts w:ascii="Arial" w:hAnsi="Arial" w:cs="Arial"/>
+              </w:rPr>
+            </w:pPr>
+            <w:r>
+              <w:rPr>
+                <w:rFonts w:ascii="Arial" w:hAnsi="Arial" w:cs="Arial"/>
+              </w:rPr>
+              <w:t>Atualizar o Documento Lista de Riscos</w:t>
+            </w:r>
+          </w:p>
+        </w:tc>
+        <w:tc>
+          <w:tcPr>
+            <w:tcW w:w="738" w:type="dxa"/>
+            <w:noWrap/>
+            <w:vAlign w:val="bottom"/>
+          </w:tcPr>
+          <w:p>
+            <w:pPr>
+              <w:widowControl/>
+              <w:spacing w:line="240" w:lineRule="auto"/>
+              <w:rPr>
+                <w:rFonts w:ascii="Arial" w:hAnsi="Arial" w:cs="Arial"/>
+                <w:lang w:eastAsia="ja-JP"/>
+              </w:rPr>
+            </w:pPr>
+            <w:r>
+              <w:rPr>
+                <w:rFonts w:ascii="Arial" w:hAnsi="Arial" w:cs="Arial"/>
+                <w:lang w:eastAsia="ja-JP"/>
+              </w:rPr>
+              <w:t>Alta</w:t>
+            </w:r>
+          </w:p>
+        </w:tc>
+        <w:tc>
+          <w:tcPr>
+            <w:tcW w:w="1134" w:type="dxa"/>
+            <w:noWrap/>
+            <w:vAlign w:val="bottom"/>
+          </w:tcPr>
+          <w:p>
+            <w:pPr>
+              <w:widowControl/>
+              <w:spacing w:line="240" w:lineRule="auto"/>
+              <w:rPr>
+                <w:rFonts w:ascii="Arial" w:hAnsi="Arial" w:cs="Arial"/>
+                <w:lang w:eastAsia="ja-JP"/>
+              </w:rPr>
+            </w:pPr>
+          </w:p>
+        </w:tc>
+        <w:tc>
+          <w:tcPr>
+            <w:tcW w:w="1134" w:type="dxa"/>
+            <w:noWrap/>
+            <w:vAlign w:val="bottom"/>
+          </w:tcPr>
+          <w:p>
+            <w:pPr>
+              <w:widowControl/>
+              <w:spacing w:line="240" w:lineRule="auto"/>
+              <w:rPr>
+                <w:rFonts w:ascii="Arial" w:hAnsi="Arial" w:cs="Arial"/>
+                <w:lang w:eastAsia="ja-JP"/>
+              </w:rPr>
+            </w:pPr>
+            <w:r>
+              <w:rPr>
+                <w:rFonts w:ascii="Arial" w:hAnsi="Arial" w:cs="Arial"/>
+                <w:lang w:eastAsia="ja-JP"/>
+              </w:rPr>
+              <w:t>Completo</w:t>
+            </w:r>
+          </w:p>
+        </w:tc>
+        <w:tc>
+          <w:tcPr>
+            <w:tcW w:w="1276" w:type="dxa"/>
+            <w:noWrap/>
+            <w:vAlign w:val="bottom"/>
+          </w:tcPr>
+          <w:p>
+            <w:pPr>
+              <w:rPr>
+                <w:rFonts w:ascii="Arial" w:hAnsi="Arial" w:cs="Arial"/>
+              </w:rPr>
+            </w:pPr>
+            <w:hyperlink r:id="rId22" w:history="1">
+              <w:r>
+                <w:rPr>
+                  <w:rStyle w:val="Hyperlink"/>
+                  <w:rFonts w:ascii="Arial" w:hAnsi="Arial" w:cs="Arial"/>
+                </w:rPr>
+                <w:t>https://github.com/valtervasconcelos/Projeto_</w:t>
+              </w:r>
+              <w:r>
+                <w:rPr>
+                  <w:rStyle w:val="Hyperlink"/>
+                  <w:rFonts w:ascii="Arial" w:hAnsi="Arial" w:cs="Arial"/>
+                </w:rPr>
+                <w:lastRenderedPageBreak/>
+                <w:t>de_Software_1</w:t>
+              </w:r>
+            </w:hyperlink>
+          </w:p>
+        </w:tc>
+        <w:tc>
+          <w:tcPr>
+            <w:tcW w:w="851" w:type="dxa"/>
+            <w:noWrap/>
+            <w:vAlign w:val="bottom"/>
+          </w:tcPr>
+          <w:p>
+            <w:pPr>
+              <w:widowControl/>
+              <w:spacing w:line="240" w:lineRule="auto"/>
+              <w:rPr>
+                <w:rFonts w:ascii="Arial" w:hAnsi="Arial" w:cs="Arial"/>
+                <w:lang w:eastAsia="ja-JP"/>
+              </w:rPr>
+            </w:pPr>
+          </w:p>
+        </w:tc>
+        <w:tc>
+          <w:tcPr>
+            <w:tcW w:w="1134" w:type="dxa"/>
+            <w:noWrap/>
+            <w:vAlign w:val="bottom"/>
+          </w:tcPr>
+          <w:p>
+            <w:pPr>
+              <w:widowControl/>
+              <w:spacing w:line="240" w:lineRule="auto"/>
+              <w:rPr>
+                <w:rFonts w:ascii="Arial" w:hAnsi="Arial" w:cs="Arial"/>
+                <w:lang w:eastAsia="ja-JP"/>
+              </w:rPr>
+            </w:pPr>
+            <w:r>
+              <w:rPr>
+                <w:rFonts w:ascii="Arial" w:hAnsi="Arial" w:cs="Arial"/>
+                <w:lang w:eastAsia="ja-JP"/>
+              </w:rPr>
+              <w:t>Valter Vasconcelos</w:t>
+            </w:r>
+          </w:p>
+        </w:tc>
+        <w:tc>
+          <w:tcPr>
+            <w:tcW w:w="850" w:type="dxa"/>
+            <w:noWrap/>
+            <w:vAlign w:val="bottom"/>
+          </w:tcPr>
+          <w:p>
+            <w:pPr>
+              <w:widowControl/>
+              <w:spacing w:line="240" w:lineRule="auto"/>
+              <w:rPr>
+                <w:rFonts w:ascii="Arial" w:hAnsi="Arial" w:cs="Arial"/>
+                <w:lang w:eastAsia="ja-JP"/>
+              </w:rPr>
+            </w:pPr>
+            <w:proofErr w:type="gramStart"/>
+            <w:r>
+              <w:rPr>
+                <w:rFonts w:ascii="Arial" w:hAnsi="Arial" w:cs="Arial"/>
+                <w:lang w:eastAsia="ja-JP"/>
+              </w:rPr>
+              <w:t>2</w:t>
+            </w:r>
+            <w:proofErr w:type="gramEnd"/>
+          </w:p>
+        </w:tc>
+        <w:tc>
+          <w:tcPr>
+            <w:tcW w:w="709" w:type="dxa"/>
+            <w:noWrap/>
+            <w:vAlign w:val="bottom"/>
+          </w:tcPr>
+          <w:p>
+            <w:pPr>
+              <w:widowControl/>
+              <w:spacing w:line="240" w:lineRule="auto"/>
+              <w:rPr>
+                <w:rFonts w:ascii="Arial" w:hAnsi="Arial" w:cs="Arial"/>
+                <w:lang w:eastAsia="ja-JP"/>
+              </w:rPr>
+            </w:pPr>
+            <w:proofErr w:type="gramStart"/>
+            <w:r>
+              <w:rPr>
+                <w:rFonts w:ascii="Arial" w:hAnsi="Arial" w:cs="Arial"/>
+                <w:lang w:eastAsia="ja-JP"/>
+              </w:rPr>
+              <w:t>0</w:t>
+            </w:r>
+            <w:proofErr w:type="gramEnd"/>
+          </w:p>
+        </w:tc>
+      </w:tr>
+      <w:tr>
+        <w:trPr>
+          <w:trHeight w:val="255"/>
+        </w:trPr>
+        <w:tc>
+          <w:tcPr>
+            <w:tcW w:w="1530" w:type="dxa"/>
+            <w:noWrap/>
+            <w:vAlign w:val="bottom"/>
+          </w:tcPr>
+          <w:p>
+            <w:pPr>
+              <w:jc w:val="center"/>
+              <w:rPr>
+                <w:rFonts w:ascii="Arial" w:hAnsi="Arial" w:cs="Arial"/>
+              </w:rPr>
+            </w:pPr>
+            <w:r>
+              <w:rPr>
+                <w:rFonts w:ascii="Arial" w:hAnsi="Arial" w:cs="Arial"/>
+              </w:rPr>
+              <w:lastRenderedPageBreak/>
+              <w:t>Atualizar o Documento Lista de Itens de Trabalho</w:t>
+            </w:r>
+          </w:p>
+        </w:tc>
+        <w:tc>
+          <w:tcPr>
+            <w:tcW w:w="738" w:type="dxa"/>
+            <w:noWrap/>
+            <w:vAlign w:val="bottom"/>
+          </w:tcPr>
+          <w:p>
+            <w:pPr>
+              <w:widowControl/>
+              <w:spacing w:line="240" w:lineRule="auto"/>
+              <w:rPr>
+                <w:rFonts w:ascii="Arial" w:hAnsi="Arial" w:cs="Arial"/>
+                <w:lang w:eastAsia="ja-JP"/>
+              </w:rPr>
+            </w:pPr>
+            <w:r>
+              <w:rPr>
+                <w:rFonts w:ascii="Arial" w:hAnsi="Arial" w:cs="Arial"/>
+                <w:lang w:eastAsia="ja-JP"/>
+              </w:rPr>
+              <w:t>Alta</w:t>
+            </w:r>
+          </w:p>
+        </w:tc>
+        <w:tc>
+          <w:tcPr>
+            <w:tcW w:w="1134" w:type="dxa"/>
+            <w:noWrap/>
+            <w:vAlign w:val="bottom"/>
+          </w:tcPr>
+          <w:p>
+            <w:pPr>
+              <w:widowControl/>
+              <w:spacing w:line="240" w:lineRule="auto"/>
+              <w:rPr>
+                <w:rFonts w:ascii="Arial" w:hAnsi="Arial" w:cs="Arial"/>
+                <w:lang w:eastAsia="ja-JP"/>
+              </w:rPr>
+            </w:pPr>
+          </w:p>
+        </w:tc>
+        <w:tc>
+          <w:tcPr>
+            <w:tcW w:w="1134" w:type="dxa"/>
+            <w:noWrap/>
+            <w:vAlign w:val="bottom"/>
+          </w:tcPr>
+          <w:p>
+            <w:pPr>
+              <w:widowControl/>
+              <w:spacing w:line="240" w:lineRule="auto"/>
+              <w:rPr>
+                <w:rFonts w:ascii="Arial" w:hAnsi="Arial" w:cs="Arial"/>
+                <w:lang w:eastAsia="ja-JP"/>
+              </w:rPr>
+            </w:pPr>
+            <w:r>
+              <w:rPr>
+                <w:rFonts w:ascii="Arial" w:hAnsi="Arial" w:cs="Arial"/>
+                <w:lang w:eastAsia="ja-JP"/>
+              </w:rPr>
+              <w:t>Completo</w:t>
+            </w:r>
+          </w:p>
+        </w:tc>
+        <w:tc>
+          <w:tcPr>
+            <w:tcW w:w="1276" w:type="dxa"/>
+            <w:noWrap/>
+            <w:vAlign w:val="bottom"/>
+          </w:tcPr>
+          <w:p>
+            <w:pPr>
+              <w:rPr>
+                <w:rFonts w:ascii="Arial" w:hAnsi="Arial" w:cs="Arial"/>
+              </w:rPr>
+            </w:pPr>
+            <w:hyperlink r:id="rId23" w:history="1">
+              <w:r>
+                <w:rPr>
+                  <w:rStyle w:val="Hyperlink"/>
+                  <w:rFonts w:ascii="Arial" w:hAnsi="Arial" w:cs="Arial"/>
+                </w:rPr>
+                <w:t>https://github.com/valtervasconcelos/Projeto_de_Software_1</w:t>
+              </w:r>
+            </w:hyperlink>
+          </w:p>
+        </w:tc>
+        <w:tc>
+          <w:tcPr>
+            <w:tcW w:w="851" w:type="dxa"/>
+            <w:noWrap/>
+            <w:vAlign w:val="bottom"/>
+          </w:tcPr>
+          <w:p>
+            <w:pPr>
+              <w:widowControl/>
+              <w:spacing w:line="240" w:lineRule="auto"/>
+              <w:rPr>
+                <w:rFonts w:ascii="Arial" w:hAnsi="Arial" w:cs="Arial"/>
+                <w:lang w:eastAsia="ja-JP"/>
+              </w:rPr>
+            </w:pPr>
+          </w:p>
+        </w:tc>
+        <w:tc>
+          <w:tcPr>
+            <w:tcW w:w="1134" w:type="dxa"/>
+            <w:noWrap/>
+            <w:vAlign w:val="bottom"/>
+          </w:tcPr>
+          <w:p>
+            <w:pPr>
+              <w:widowControl/>
+              <w:spacing w:line="240" w:lineRule="auto"/>
+              <w:rPr>
+                <w:rFonts w:ascii="Arial" w:hAnsi="Arial" w:cs="Arial"/>
+                <w:lang w:eastAsia="ja-JP"/>
+              </w:rPr>
+            </w:pPr>
+            <w:r>
+              <w:rPr>
+                <w:rFonts w:ascii="Arial" w:hAnsi="Arial" w:cs="Arial"/>
+                <w:lang w:eastAsia="ja-JP"/>
+              </w:rPr>
+              <w:t>Valter Vasconcelos</w:t>
+            </w:r>
+          </w:p>
+        </w:tc>
+        <w:tc>
+          <w:tcPr>
+            <w:tcW w:w="850" w:type="dxa"/>
+            <w:noWrap/>
+            <w:vAlign w:val="bottom"/>
+          </w:tcPr>
+          <w:p>
+            <w:pPr>
+              <w:widowControl/>
+              <w:spacing w:line="240" w:lineRule="auto"/>
+              <w:rPr>
+                <w:rFonts w:ascii="Arial" w:hAnsi="Arial" w:cs="Arial"/>
+                <w:lang w:eastAsia="ja-JP"/>
+              </w:rPr>
+            </w:pPr>
+            <w:proofErr w:type="gramStart"/>
+            <w:r>
+              <w:rPr>
+                <w:rFonts w:ascii="Arial" w:hAnsi="Arial" w:cs="Arial"/>
+                <w:lang w:eastAsia="ja-JP"/>
+              </w:rPr>
+              <w:t>4</w:t>
             </w:r>
             <w:proofErr w:type="gramEnd"/>
           </w:p>
@@ -5023,7 +5624,13 @@
               <w:rPr>
                 <w:iCs/>
               </w:rPr>
-              <w:t>20/12</w:t>
+              <w:t>04</w:t>
+            </w:r>
+            <w:r>
+              <w:rPr>
+                <w:iCs/>
+              </w:rPr>
+              <w:t>/12</w:t>
             </w:r>
             <w:r>
               <w:rPr>
@@ -5173,6 +5780,7 @@
         </w:numPr>
       </w:pPr>
       <w:r>
+        <w:lastRenderedPageBreak/>
         <w:t>Avaliação X Resultados de Testes</w:t>
       </w:r>
     </w:p>
@@ -5199,8 +5807,8 @@
       </w:pPr>
     </w:p>
     <w:sectPr>
-      <w:headerReference w:type="default" r:id="rId22"/>
-      <w:footerReference w:type="default" r:id="rId23"/>
+      <w:headerReference w:type="default" r:id="rId24"/>
+      <w:footerReference w:type="default" r:id="rId25"/>
       <w:pgSz w:w="12240" w:h="15840" w:code="1"/>
       <w:pgMar w:top="1440" w:right="1041" w:bottom="1440" w:left="1440" w:header="720" w:footer="720" w:gutter="0"/>
       <w:cols w:space="720"/>
@@ -5354,7 +5962,7 @@
               <w:rStyle w:val="Nmerodepgina"/>
               <w:noProof/>
             </w:rPr>
-            <w:t>1</w:t>
+            <w:t>4</w:t>
           </w:r>
           <w:r>
             <w:rPr>
@@ -5387,7 +5995,7 @@
                 <w:noProof/>
                 <w:lang w:val="en-US"/>
               </w:rPr>
-              <w:t>4</w:t>
+              <w:t>5</w:t>
             </w:r>
           </w:fldSimple>
         </w:p>
@@ -5548,13 +6156,13 @@
         </w:tcPr>
         <w:p>
           <w:r>
-            <w:t xml:space="preserve">  Data: 21</w:t>
+            <w:t xml:space="preserve">  Data: 29</w:t>
           </w:r>
           <w:r>
             <w:t>/</w:t>
           </w:r>
           <w:r>
-            <w:t>11</w:t>
+            <w:t>10</w:t>
           </w:r>
           <w:r>
             <w:t>/2013</w:t>

</xml_diff>